<commit_message>
Amélioration toutes les partie + sommaire Documentation
</commit_message>
<xml_diff>
--- a/Documentation/Documentation.docx
+++ b/Documentation/Documentation.docx
@@ -38,6 +38,441 @@
     </w:p>
     <w:p>
       <w:pPr>
+        <w:jc w:val="center"/>
+        <w:rPr>
+          <w:rFonts w:cstheme="minorHAnsi"/>
+          <w:b/>
+          <w:bCs/>
+          <w:sz w:val="44"/>
+          <w:szCs w:val="44"/>
+        </w:rPr>
+      </w:pPr>
+    </w:p>
+    <w:p>
+      <w:pPr>
+        <w:rPr>
+          <w:rFonts w:cstheme="minorHAnsi"/>
+          <w:b/>
+          <w:bCs/>
+          <w:sz w:val="32"/>
+          <w:szCs w:val="32"/>
+          <w:u w:val="single"/>
+        </w:rPr>
+      </w:pPr>
+      <w:r>
+        <w:rPr>
+          <w:rFonts w:cstheme="minorHAnsi"/>
+          <w:b/>
+          <w:bCs/>
+          <w:sz w:val="32"/>
+          <w:szCs w:val="32"/>
+          <w:u w:val="single"/>
+        </w:rPr>
+        <w:t>Sommaire :</w:t>
+      </w:r>
+    </w:p>
+    <w:p>
+      <w:pPr>
+        <w:rPr>
+          <w:rFonts w:cstheme="minorHAnsi"/>
+          <w:sz w:val="24"/>
+          <w:szCs w:val="24"/>
+          <w:lang w:eastAsia="fr-FR"/>
+        </w:rPr>
+      </w:pPr>
+    </w:p>
+    <w:p>
+      <w:pPr>
+        <w:pStyle w:val="TM1"/>
+        <w:tabs>
+          <w:tab w:val="right" w:leader="dot" w:pos="10466"/>
+        </w:tabs>
+        <w:rPr>
+          <w:rFonts w:asciiTheme="minorHAnsi" w:hAnsiTheme="minorHAnsi" w:cstheme="minorHAnsi"/>
+          <w:sz w:val="24"/>
+          <w:szCs w:val="24"/>
+        </w:rPr>
+      </w:pPr>
+      <w:r>
+        <w:rPr>
+          <w:rFonts w:asciiTheme="minorHAnsi" w:hAnsiTheme="minorHAnsi" w:cstheme="minorHAnsi"/>
+          <w:sz w:val="24"/>
+          <w:szCs w:val="24"/>
+        </w:rPr>
+        <w:t>1 - Introduction</w:t>
+      </w:r>
+      <w:r>
+        <w:rPr>
+          <w:rFonts w:asciiTheme="minorHAnsi" w:hAnsiTheme="minorHAnsi" w:cstheme="minorHAnsi"/>
+          <w:sz w:val="24"/>
+          <w:szCs w:val="24"/>
+        </w:rPr>
+        <w:tab/>
+      </w:r>
+    </w:p>
+    <w:p>
+      <w:pPr>
+        <w:pStyle w:val="TM1"/>
+        <w:tabs>
+          <w:tab w:val="right" w:leader="dot" w:pos="10466"/>
+        </w:tabs>
+        <w:outlineLvl w:val="0"/>
+        <w:rPr>
+          <w:rFonts w:asciiTheme="minorHAnsi" w:hAnsiTheme="minorHAnsi" w:cstheme="minorHAnsi"/>
+          <w:sz w:val="24"/>
+          <w:szCs w:val="24"/>
+        </w:rPr>
+      </w:pPr>
+      <w:r>
+        <w:rPr>
+          <w:rFonts w:asciiTheme="minorHAnsi" w:hAnsiTheme="minorHAnsi" w:cstheme="minorHAnsi"/>
+          <w:sz w:val="24"/>
+          <w:szCs w:val="24"/>
+        </w:rPr>
+        <w:t xml:space="preserve">2 - </w:t>
+      </w:r>
+      <w:r>
+        <w:rPr>
+          <w:rFonts w:asciiTheme="minorHAnsi" w:hAnsiTheme="minorHAnsi" w:cstheme="minorHAnsi"/>
+          <w:sz w:val="24"/>
+          <w:szCs w:val="24"/>
+        </w:rPr>
+        <w:t>Architecture</w:t>
+      </w:r>
+      <w:r>
+        <w:rPr>
+          <w:rFonts w:asciiTheme="minorHAnsi" w:hAnsiTheme="minorHAnsi" w:cstheme="minorHAnsi"/>
+          <w:sz w:val="24"/>
+          <w:szCs w:val="24"/>
+        </w:rPr>
+        <w:t xml:space="preserve"> générale</w:t>
+      </w:r>
+      <w:r>
+        <w:rPr>
+          <w:rFonts w:asciiTheme="minorHAnsi" w:hAnsiTheme="minorHAnsi" w:cstheme="minorHAnsi"/>
+          <w:sz w:val="24"/>
+          <w:szCs w:val="24"/>
+        </w:rPr>
+        <w:tab/>
+      </w:r>
+    </w:p>
+    <w:p>
+      <w:pPr>
+        <w:pStyle w:val="TM1"/>
+        <w:tabs>
+          <w:tab w:val="right" w:leader="dot" w:pos="10466"/>
+        </w:tabs>
+        <w:outlineLvl w:val="0"/>
+        <w:rPr>
+          <w:rFonts w:asciiTheme="minorHAnsi" w:hAnsiTheme="minorHAnsi" w:cstheme="minorHAnsi"/>
+          <w:sz w:val="24"/>
+          <w:szCs w:val="24"/>
+        </w:rPr>
+      </w:pPr>
+      <w:r>
+        <w:rPr>
+          <w:rFonts w:asciiTheme="minorHAnsi" w:hAnsiTheme="minorHAnsi" w:cstheme="minorHAnsi"/>
+          <w:sz w:val="24"/>
+          <w:szCs w:val="24"/>
+        </w:rPr>
+        <w:t>3</w:t>
+      </w:r>
+      <w:r>
+        <w:rPr>
+          <w:rFonts w:asciiTheme="minorHAnsi" w:hAnsiTheme="minorHAnsi" w:cstheme="minorHAnsi"/>
+          <w:sz w:val="24"/>
+          <w:szCs w:val="24"/>
+        </w:rPr>
+        <w:t xml:space="preserve"> </w:t>
+      </w:r>
+      <w:r>
+        <w:rPr>
+          <w:rFonts w:asciiTheme="minorHAnsi" w:hAnsiTheme="minorHAnsi" w:cstheme="minorHAnsi"/>
+          <w:sz w:val="24"/>
+          <w:szCs w:val="24"/>
+        </w:rPr>
+        <w:t>-</w:t>
+      </w:r>
+      <w:r>
+        <w:rPr>
+          <w:rFonts w:asciiTheme="minorHAnsi" w:hAnsiTheme="minorHAnsi" w:cstheme="minorHAnsi"/>
+          <w:sz w:val="24"/>
+          <w:szCs w:val="24"/>
+        </w:rPr>
+        <w:t xml:space="preserve"> </w:t>
+      </w:r>
+      <w:r>
+        <w:rPr>
+          <w:rFonts w:asciiTheme="minorHAnsi" w:hAnsiTheme="minorHAnsi" w:cstheme="minorHAnsi"/>
+          <w:sz w:val="24"/>
+          <w:szCs w:val="24"/>
+        </w:rPr>
+        <w:t>Application Mobile</w:t>
+      </w:r>
+      <w:r>
+        <w:rPr>
+          <w:rFonts w:asciiTheme="minorHAnsi" w:hAnsiTheme="minorHAnsi" w:cstheme="minorHAnsi"/>
+          <w:sz w:val="24"/>
+          <w:szCs w:val="24"/>
+        </w:rPr>
+        <w:tab/>
+      </w:r>
+    </w:p>
+    <w:p>
+      <w:pPr>
+        <w:pStyle w:val="TM1"/>
+        <w:tabs>
+          <w:tab w:val="right" w:leader="dot" w:pos="10466"/>
+        </w:tabs>
+        <w:outlineLvl w:val="0"/>
+        <w:rPr>
+          <w:rFonts w:asciiTheme="minorHAnsi" w:hAnsiTheme="minorHAnsi" w:cstheme="minorHAnsi"/>
+          <w:sz w:val="24"/>
+          <w:szCs w:val="24"/>
+          <w:lang w:val="en-US"/>
+        </w:rPr>
+      </w:pPr>
+      <w:r>
+        <w:rPr>
+          <w:rFonts w:asciiTheme="minorHAnsi" w:hAnsiTheme="minorHAnsi" w:cstheme="minorHAnsi"/>
+          <w:sz w:val="24"/>
+          <w:szCs w:val="24"/>
+          <w:lang w:val="en-US"/>
+        </w:rPr>
+        <w:t>4</w:t>
+      </w:r>
+      <w:r>
+        <w:rPr>
+          <w:rFonts w:asciiTheme="minorHAnsi" w:hAnsiTheme="minorHAnsi" w:cstheme="minorHAnsi"/>
+          <w:sz w:val="24"/>
+          <w:szCs w:val="24"/>
+          <w:lang w:val="en-US"/>
+        </w:rPr>
+        <w:t xml:space="preserve"> </w:t>
+      </w:r>
+      <w:r>
+        <w:rPr>
+          <w:rFonts w:asciiTheme="minorHAnsi" w:hAnsiTheme="minorHAnsi" w:cstheme="minorHAnsi"/>
+          <w:sz w:val="24"/>
+          <w:szCs w:val="24"/>
+          <w:lang w:val="en-US"/>
+        </w:rPr>
+        <w:t>–</w:t>
+      </w:r>
+      <w:r>
+        <w:rPr>
+          <w:rFonts w:asciiTheme="minorHAnsi" w:hAnsiTheme="minorHAnsi" w:cstheme="minorHAnsi"/>
+          <w:sz w:val="24"/>
+          <w:szCs w:val="24"/>
+          <w:lang w:val="en-US"/>
+        </w:rPr>
+        <w:t xml:space="preserve"> </w:t>
+      </w:r>
+      <w:r>
+        <w:rPr>
+          <w:rFonts w:asciiTheme="minorHAnsi" w:hAnsiTheme="minorHAnsi" w:cstheme="minorHAnsi"/>
+          <w:sz w:val="24"/>
+          <w:szCs w:val="24"/>
+          <w:lang w:val="en-US"/>
+        </w:rPr>
+        <w:t>API Backend</w:t>
+      </w:r>
+      <w:r>
+        <w:rPr>
+          <w:rFonts w:asciiTheme="minorHAnsi" w:hAnsiTheme="minorHAnsi" w:cstheme="minorHAnsi"/>
+          <w:sz w:val="24"/>
+          <w:szCs w:val="24"/>
+          <w:lang w:val="en-US"/>
+        </w:rPr>
+        <w:tab/>
+      </w:r>
+    </w:p>
+    <w:p>
+      <w:pPr>
+        <w:pStyle w:val="TM1"/>
+        <w:tabs>
+          <w:tab w:val="right" w:leader="dot" w:pos="10466"/>
+        </w:tabs>
+        <w:outlineLvl w:val="0"/>
+        <w:rPr>
+          <w:rFonts w:asciiTheme="minorHAnsi" w:hAnsiTheme="minorHAnsi" w:cstheme="minorHAnsi"/>
+          <w:sz w:val="24"/>
+          <w:szCs w:val="24"/>
+          <w:lang w:val="en-US"/>
+        </w:rPr>
+      </w:pPr>
+      <w:r>
+        <w:rPr>
+          <w:rFonts w:asciiTheme="minorHAnsi" w:hAnsiTheme="minorHAnsi" w:cstheme="minorHAnsi"/>
+          <w:sz w:val="24"/>
+          <w:szCs w:val="24"/>
+          <w:lang w:val="en-US"/>
+        </w:rPr>
+        <w:t>5</w:t>
+      </w:r>
+      <w:r>
+        <w:rPr>
+          <w:rFonts w:asciiTheme="minorHAnsi" w:hAnsiTheme="minorHAnsi" w:cstheme="minorHAnsi"/>
+          <w:sz w:val="24"/>
+          <w:szCs w:val="24"/>
+          <w:lang w:val="en-US"/>
+        </w:rPr>
+        <w:t xml:space="preserve"> </w:t>
+      </w:r>
+      <w:r>
+        <w:rPr>
+          <w:rFonts w:asciiTheme="minorHAnsi" w:hAnsiTheme="minorHAnsi" w:cstheme="minorHAnsi"/>
+          <w:sz w:val="24"/>
+          <w:szCs w:val="24"/>
+          <w:lang w:val="en-US"/>
+        </w:rPr>
+        <w:t>-</w:t>
+      </w:r>
+      <w:r>
+        <w:rPr>
+          <w:rFonts w:asciiTheme="minorHAnsi" w:hAnsiTheme="minorHAnsi" w:cstheme="minorHAnsi"/>
+          <w:sz w:val="24"/>
+          <w:szCs w:val="24"/>
+          <w:lang w:val="en-US"/>
+        </w:rPr>
+        <w:t xml:space="preserve"> </w:t>
+      </w:r>
+      <w:r>
+        <w:rPr>
+          <w:rFonts w:asciiTheme="minorHAnsi" w:hAnsiTheme="minorHAnsi" w:cstheme="minorHAnsi"/>
+          <w:sz w:val="24"/>
+          <w:szCs w:val="24"/>
+          <w:lang w:val="en-US"/>
+        </w:rPr>
+        <w:t>Interface Admin Web</w:t>
+      </w:r>
+      <w:r>
+        <w:rPr>
+          <w:rFonts w:asciiTheme="minorHAnsi" w:hAnsiTheme="minorHAnsi" w:cstheme="minorHAnsi"/>
+          <w:sz w:val="24"/>
+          <w:szCs w:val="24"/>
+          <w:lang w:val="en-US"/>
+        </w:rPr>
+        <w:tab/>
+      </w:r>
+    </w:p>
+    <w:p>
+      <w:pPr>
+        <w:pStyle w:val="TM1"/>
+        <w:tabs>
+          <w:tab w:val="right" w:leader="dot" w:pos="10466"/>
+        </w:tabs>
+        <w:outlineLvl w:val="0"/>
+        <w:rPr>
+          <w:rFonts w:asciiTheme="minorHAnsi" w:hAnsiTheme="minorHAnsi" w:cstheme="minorHAnsi"/>
+          <w:sz w:val="24"/>
+          <w:szCs w:val="24"/>
+        </w:rPr>
+      </w:pPr>
+      <w:r>
+        <w:rPr>
+          <w:rFonts w:asciiTheme="minorHAnsi" w:hAnsiTheme="minorHAnsi" w:cstheme="minorHAnsi"/>
+          <w:sz w:val="24"/>
+          <w:szCs w:val="24"/>
+        </w:rPr>
+        <w:t>6</w:t>
+      </w:r>
+      <w:r>
+        <w:rPr>
+          <w:rFonts w:asciiTheme="minorHAnsi" w:hAnsiTheme="minorHAnsi" w:cstheme="minorHAnsi"/>
+          <w:sz w:val="24"/>
+          <w:szCs w:val="24"/>
+        </w:rPr>
+        <w:t xml:space="preserve"> - </w:t>
+      </w:r>
+      <w:r>
+        <w:rPr>
+          <w:rFonts w:asciiTheme="minorHAnsi" w:hAnsiTheme="minorHAnsi" w:cstheme="minorHAnsi"/>
+          <w:sz w:val="24"/>
+          <w:szCs w:val="24"/>
+        </w:rPr>
+        <w:t>Déploiement</w:t>
+      </w:r>
+      <w:r>
+        <w:rPr>
+          <w:rFonts w:asciiTheme="minorHAnsi" w:hAnsiTheme="minorHAnsi" w:cstheme="minorHAnsi"/>
+          <w:sz w:val="24"/>
+          <w:szCs w:val="24"/>
+        </w:rPr>
+        <w:tab/>
+      </w:r>
+    </w:p>
+    <w:p>
+      <w:pPr>
+        <w:pStyle w:val="TM1"/>
+        <w:tabs>
+          <w:tab w:val="right" w:leader="dot" w:pos="10466"/>
+        </w:tabs>
+        <w:outlineLvl w:val="0"/>
+        <w:rPr>
+          <w:rFonts w:asciiTheme="minorHAnsi" w:hAnsiTheme="minorHAnsi" w:cstheme="minorHAnsi"/>
+          <w:sz w:val="24"/>
+          <w:szCs w:val="24"/>
+        </w:rPr>
+      </w:pPr>
+      <w:r>
+        <w:rPr>
+          <w:rFonts w:asciiTheme="minorHAnsi" w:hAnsiTheme="minorHAnsi" w:cstheme="minorHAnsi"/>
+          <w:sz w:val="24"/>
+          <w:szCs w:val="24"/>
+        </w:rPr>
+        <w:t>7</w:t>
+      </w:r>
+      <w:r>
+        <w:rPr>
+          <w:rFonts w:asciiTheme="minorHAnsi" w:hAnsiTheme="minorHAnsi" w:cstheme="minorHAnsi"/>
+          <w:sz w:val="24"/>
+          <w:szCs w:val="24"/>
+        </w:rPr>
+        <w:t xml:space="preserve"> </w:t>
+      </w:r>
+      <w:r>
+        <w:rPr>
+          <w:rFonts w:asciiTheme="minorHAnsi" w:hAnsiTheme="minorHAnsi" w:cstheme="minorHAnsi"/>
+          <w:sz w:val="24"/>
+          <w:szCs w:val="24"/>
+        </w:rPr>
+        <w:t>–</w:t>
+      </w:r>
+      <w:r>
+        <w:rPr>
+          <w:rFonts w:asciiTheme="minorHAnsi" w:hAnsiTheme="minorHAnsi" w:cstheme="minorHAnsi"/>
+          <w:sz w:val="24"/>
+          <w:szCs w:val="24"/>
+        </w:rPr>
+        <w:t xml:space="preserve"> </w:t>
+      </w:r>
+      <w:r>
+        <w:rPr>
+          <w:rFonts w:asciiTheme="minorHAnsi" w:hAnsiTheme="minorHAnsi" w:cstheme="minorHAnsi"/>
+          <w:sz w:val="24"/>
+          <w:szCs w:val="24"/>
+        </w:rPr>
+        <w:t>Bilan &amp; Perspectives</w:t>
+      </w:r>
+      <w:r>
+        <w:rPr>
+          <w:rFonts w:asciiTheme="minorHAnsi" w:hAnsiTheme="minorHAnsi" w:cstheme="minorHAnsi"/>
+          <w:sz w:val="24"/>
+          <w:szCs w:val="24"/>
+        </w:rPr>
+        <w:tab/>
+      </w:r>
+    </w:p>
+    <w:p>
+      <w:pPr>
+        <w:rPr>
+          <w:lang w:eastAsia="fr-FR"/>
+        </w:rPr>
+      </w:pPr>
+    </w:p>
+    <w:p>
+      <w:pPr>
         <w:rPr>
           <w:rFonts w:cstheme="minorHAnsi"/>
           <w:b/>
@@ -435,7 +870,6 @@
           <w:sz w:val="28"/>
           <w:szCs w:val="28"/>
         </w:rPr>
-        <w:lastRenderedPageBreak/>
         <w:t>Suivre en temps réel son tracé GPS, la distance parcourue, la durée, et la vitesse</w:t>
       </w:r>
     </w:p>
@@ -731,6 +1165,7 @@
           <w:sz w:val="28"/>
           <w:szCs w:val="28"/>
         </w:rPr>
+        <w:lastRenderedPageBreak/>
         <w:t>Visualiser des statistiques (nombre de courses par jour, utilisateurs actifs, etc.)</w:t>
       </w:r>
     </w:p>
@@ -966,7 +1401,6 @@
           <w:sz w:val="28"/>
           <w:szCs w:val="28"/>
         </w:rPr>
-        <w:lastRenderedPageBreak/>
         <w:t>🧱</w:t>
       </w:r>
       <w:r>
@@ -1375,6 +1809,7 @@
           <w:sz w:val="28"/>
           <w:szCs w:val="28"/>
         </w:rPr>
+        <w:lastRenderedPageBreak/>
         <w:t>Respect des standards REST : GET, POST, PUT, DELETE, avec statuts HTTP cohérents</w:t>
       </w:r>
     </w:p>
@@ -1693,7 +2128,6 @@
           <w:sz w:val="28"/>
           <w:szCs w:val="28"/>
         </w:rPr>
-        <w:lastRenderedPageBreak/>
         <w:t>📍</w:t>
       </w:r>
       <w:r>
@@ -2311,7 +2745,6 @@
           <w:sz w:val="28"/>
           <w:szCs w:val="28"/>
         </w:rPr>
-        <w:lastRenderedPageBreak/>
         <w:t>expo-router (navigation filesystem)</w:t>
       </w:r>
     </w:p>
@@ -2757,6 +3190,7 @@
           <w:sz w:val="28"/>
           <w:szCs w:val="28"/>
         </w:rPr>
+        <w:lastRenderedPageBreak/>
         <w:t>React</w:t>
       </w:r>
       <w:proofErr w:type="spellEnd"/>
@@ -2933,7 +3367,6 @@
           <w:sz w:val="36"/>
           <w:szCs w:val="36"/>
         </w:rPr>
-        <w:lastRenderedPageBreak/>
         <w:t>Partie 2 – Architecture générale</w:t>
       </w:r>
     </w:p>
@@ -3210,6 +3643,7 @@
           <w:sz w:val="28"/>
           <w:szCs w:val="28"/>
         </w:rPr>
+        <w:lastRenderedPageBreak/>
         <w:t>Affichage des statistiques de performance en temps réel (vitesse, distance, durée)</w:t>
       </w:r>
     </w:p>
@@ -3754,6 +4188,7 @@
           <w:sz w:val="28"/>
           <w:szCs w:val="28"/>
         </w:rPr>
+        <w:lastRenderedPageBreak/>
         <w:t>Accès public à certaines ressources (courses récentes)</w:t>
       </w:r>
     </w:p>
@@ -3910,7 +4345,6 @@
           <w:sz w:val="28"/>
           <w:szCs w:val="28"/>
         </w:rPr>
-        <w:lastRenderedPageBreak/>
         <w:t xml:space="preserve">Table courses : distance, durée, tracé GPS, date, vitesse moyenne, FK vers </w:t>
       </w:r>
       <w:proofErr w:type="spellStart"/>
@@ -4210,6 +4644,7 @@
           <w:sz w:val="28"/>
           <w:szCs w:val="28"/>
         </w:rPr>
+        <w:lastRenderedPageBreak/>
         <w:t>Lire les avis/feedbacks laissés par les utilisateurs depuis l’application</w:t>
       </w:r>
     </w:p>
@@ -4373,7 +4808,6 @@
           <w:sz w:val="28"/>
           <w:szCs w:val="28"/>
         </w:rPr>
-        <w:lastRenderedPageBreak/>
         <w:t>📦</w:t>
       </w:r>
       <w:r>
@@ -5009,6 +5443,7 @@
           <w:sz w:val="28"/>
           <w:szCs w:val="28"/>
         </w:rPr>
+        <w:lastRenderedPageBreak/>
         <w:br/>
         <w:t xml:space="preserve">│── </w:t>
       </w:r>
@@ -5316,61 +5751,58 @@
           <w:rFonts w:cstheme="minorHAnsi"/>
           <w:sz w:val="28"/>
           <w:szCs w:val="28"/>
+        </w:rPr>
+      </w:pPr>
+      <w:r>
+        <w:rPr>
+          <w:rFonts w:ascii="Segoe UI Emoji" w:hAnsi="Segoe UI Emoji" w:cs="Segoe UI Emoji"/>
+          <w:sz w:val="28"/>
+          <w:szCs w:val="28"/>
+        </w:rPr>
+        <w:t>📦</w:t>
+      </w:r>
+      <w:r>
+        <w:rPr>
+          <w:rFonts w:cstheme="minorHAnsi"/>
+          <w:sz w:val="28"/>
+          <w:szCs w:val="28"/>
+        </w:rPr>
+        <w:t xml:space="preserve"> backend/ (API Node.js + Express)</w:t>
+      </w:r>
+    </w:p>
+    <w:p>
+      <w:pPr>
+        <w:rPr>
+          <w:rFonts w:cstheme="minorHAnsi"/>
+          <w:sz w:val="28"/>
+          <w:szCs w:val="28"/>
+        </w:rPr>
+      </w:pPr>
+      <w:r>
+        <w:rPr>
+          <w:rFonts w:cstheme="minorHAnsi"/>
+          <w:sz w:val="28"/>
+          <w:szCs w:val="28"/>
+        </w:rPr>
+        <w:t>Le backend est structuré de manière claire selon une architecture MVC :</w:t>
+      </w:r>
+    </w:p>
+    <w:p>
+      <w:pPr>
+        <w:rPr>
+          <w:rFonts w:cstheme="minorHAnsi"/>
+          <w:sz w:val="28"/>
+          <w:szCs w:val="28"/>
           <w:lang w:val="en-US"/>
         </w:rPr>
       </w:pPr>
       <w:r>
         <w:rPr>
-          <w:rFonts w:ascii="Segoe UI Emoji" w:hAnsi="Segoe UI Emoji" w:cs="Segoe UI Emoji"/>
-          <w:sz w:val="28"/>
-          <w:szCs w:val="28"/>
-        </w:rPr>
-        <w:t>📦</w:t>
-      </w:r>
-      <w:r>
-        <w:rPr>
           <w:rFonts w:cstheme="minorHAnsi"/>
           <w:sz w:val="28"/>
           <w:szCs w:val="28"/>
           <w:lang w:val="en-US"/>
         </w:rPr>
-        <w:t xml:space="preserve"> backend/ (API Node.js + Express)</w:t>
-      </w:r>
-    </w:p>
-    <w:p>
-      <w:pPr>
-        <w:rPr>
-          <w:rFonts w:cstheme="minorHAnsi"/>
-          <w:sz w:val="28"/>
-          <w:szCs w:val="28"/>
-        </w:rPr>
-      </w:pPr>
-      <w:r>
-        <w:rPr>
-          <w:rFonts w:cstheme="minorHAnsi"/>
-          <w:sz w:val="28"/>
-          <w:szCs w:val="28"/>
-        </w:rPr>
-        <w:t>Le backend est structuré de manière claire selon une architecture MVC :</w:t>
-      </w:r>
-    </w:p>
-    <w:p>
-      <w:pPr>
-        <w:rPr>
-          <w:rFonts w:cstheme="minorHAnsi"/>
-          <w:sz w:val="28"/>
-          <w:szCs w:val="28"/>
-          <w:lang w:val="en-US"/>
-        </w:rPr>
-      </w:pPr>
-      <w:r>
-        <w:rPr>
-          <w:rFonts w:cstheme="minorHAnsi"/>
-          <w:sz w:val="28"/>
-          <w:szCs w:val="28"/>
-          <w:lang w:val="en-US"/>
-        </w:rPr>
-        <w:lastRenderedPageBreak/>
         <w:t>backend/</w:t>
       </w:r>
     </w:p>
@@ -5493,6 +5925,13 @@
           <w:szCs w:val="28"/>
         </w:rPr>
         <w:br/>
+      </w:r>
+      <w:r>
+        <w:rPr>
+          <w:rFonts w:cstheme="minorHAnsi"/>
+          <w:sz w:val="28"/>
+          <w:szCs w:val="28"/>
+        </w:rPr>
         <w:t xml:space="preserve">│── </w:t>
       </w:r>
       <w:proofErr w:type="spellStart"/>
@@ -6012,6 +6451,7 @@
           <w:szCs w:val="28"/>
           <w:lang w:val="en-US"/>
         </w:rPr>
+        <w:lastRenderedPageBreak/>
         <w:br/>
         <w:t xml:space="preserve">│ └── components/ </w:t>
       </w:r>
@@ -6106,6 +6546,13 @@
           <w:szCs w:val="28"/>
         </w:rPr>
         <w:br/>
+      </w:r>
+      <w:r>
+        <w:rPr>
+          <w:rFonts w:cstheme="minorHAnsi"/>
+          <w:sz w:val="28"/>
+          <w:szCs w:val="28"/>
+        </w:rPr>
         <w:t xml:space="preserve">│ └── pages/ </w:t>
       </w:r>
       <w:r>
@@ -6376,7 +6823,6 @@
           <w:sz w:val="28"/>
           <w:szCs w:val="28"/>
         </w:rPr>
-        <w:lastRenderedPageBreak/>
         <w:br/>
         <w:t xml:space="preserve">│── tailwind.config.js </w:t>
       </w:r>
@@ -7060,6 +7506,7 @@
                 <w:sz w:val="28"/>
                 <w:szCs w:val="28"/>
               </w:rPr>
+              <w:lastRenderedPageBreak/>
               <w:t>Authentification</w:t>
             </w:r>
           </w:p>
@@ -7535,7 +7982,6 @@
                 <w:sz w:val="28"/>
                 <w:szCs w:val="28"/>
               </w:rPr>
-              <w:lastRenderedPageBreak/>
               <w:t>Partage</w:t>
             </w:r>
           </w:p>
@@ -7945,6 +8391,7 @@
           <w:sz w:val="28"/>
           <w:szCs w:val="28"/>
         </w:rPr>
+        <w:lastRenderedPageBreak/>
         <w:t>Elle intègre des fonctionnalités avancées comme le suivi GPS en temps réel, les objectifs personnalisés, le mode défi ou encore l’interaction communautaire avec likes et commentaires.</w:t>
       </w:r>
     </w:p>
@@ -8066,7 +8513,6 @@
           <w:sz w:val="28"/>
           <w:szCs w:val="28"/>
         </w:rPr>
-        <w:lastRenderedPageBreak/>
         <w:t>Le système d’inscription permet à chaque utilisateur de créer un compte avec une adresse email valide, un mot de passe et un nom d’utilisateur.</w:t>
       </w:r>
     </w:p>
@@ -8398,6 +8844,7 @@
           <w:sz w:val="28"/>
           <w:szCs w:val="28"/>
         </w:rPr>
+        <w:lastRenderedPageBreak/>
         <w:t>La durée écoulée (</w:t>
       </w:r>
       <w:proofErr w:type="spellStart"/>
@@ -8545,7 +8992,6 @@
           <w:sz w:val="28"/>
           <w:szCs w:val="28"/>
         </w:rPr>
-        <w:lastRenderedPageBreak/>
         <w:t>🎯</w:t>
       </w:r>
       <w:r>
@@ -8886,6 +9332,7 @@
           <w:sz w:val="28"/>
           <w:szCs w:val="28"/>
         </w:rPr>
+        <w:lastRenderedPageBreak/>
         <w:t>Aimer une course d’un autre utilisateur (like avec cœur jaune / rouge selon l’état)</w:t>
       </w:r>
     </w:p>
@@ -9011,7 +9458,6 @@
           <w:sz w:val="28"/>
           <w:szCs w:val="28"/>
         </w:rPr>
-        <w:lastRenderedPageBreak/>
         <w:t>Cela apporte une dimension communautaire et sociale à l’application.</w:t>
       </w:r>
     </w:p>
@@ -9358,6 +9804,7 @@
           <w:sz w:val="28"/>
           <w:szCs w:val="28"/>
         </w:rPr>
+        <w:lastRenderedPageBreak/>
         <w:t xml:space="preserve">Tout le projet est basé sur un </w:t>
       </w:r>
       <w:proofErr w:type="spellStart"/>
@@ -9495,7 +9942,6 @@
           <w:sz w:val="28"/>
           <w:szCs w:val="28"/>
         </w:rPr>
-        <w:lastRenderedPageBreak/>
         <w:t>À ce jour, cette fonctionnalité est prévue mais n’a pas été priorisée dans cette version de l’application.</w:t>
       </w:r>
     </w:p>
@@ -9872,6 +10318,7 @@
           <w:sz w:val="28"/>
           <w:szCs w:val="28"/>
         </w:rPr>
+        <w:lastRenderedPageBreak/>
         <w:t xml:space="preserve">Le composant est capturé avec </w:t>
       </w:r>
       <w:proofErr w:type="spellStart"/>
@@ -10006,7 +10453,6 @@
           <w:sz w:val="28"/>
           <w:szCs w:val="28"/>
         </w:rPr>
-        <w:lastRenderedPageBreak/>
         <w:t>Cela permet de centraliser les retours utilisateurs sans passer par un store (Google Play ou App Store).</w:t>
       </w:r>
     </w:p>
@@ -10313,7 +10759,6 @@
           <w:sz w:val="28"/>
           <w:szCs w:val="28"/>
         </w:rPr>
-        <w:lastRenderedPageBreak/>
         <w:t xml:space="preserve">Utilisation intensive de middlewares pour la vérification des </w:t>
       </w:r>
       <w:proofErr w:type="spellStart"/>
@@ -10689,6 +11134,7 @@
           <w:sz w:val="28"/>
           <w:szCs w:val="28"/>
         </w:rPr>
+        <w:lastRenderedPageBreak/>
         <w:t>admin : gestion admin des utilisateurs et feedbacks</w:t>
       </w:r>
     </w:p>
@@ -11222,6 +11668,7 @@
           <w:sz w:val="28"/>
           <w:szCs w:val="28"/>
         </w:rPr>
+        <w:lastRenderedPageBreak/>
         <w:t>L’utilisateur ne peut pas se connecter tant que son email n’a pas été vérifié (dans un système complet, cela passerait par un lien de validation).</w:t>
       </w:r>
     </w:p>
@@ -11329,7 +11776,6 @@
           <w:sz w:val="28"/>
           <w:szCs w:val="28"/>
         </w:rPr>
-        <w:lastRenderedPageBreak/>
         <w:t xml:space="preserve">4.3. </w:t>
       </w:r>
       <w:r>
@@ -11948,7 +12394,16 @@
                 <w:sz w:val="28"/>
                 <w:szCs w:val="28"/>
               </w:rPr>
-              <w:t>Permet de modifier son mot de passe, email ou image de profil</w:t>
+              <w:t xml:space="preserve">Permet de modifier son mot de passe, </w:t>
+            </w:r>
+            <w:r>
+              <w:rPr>
+                <w:rFonts w:cstheme="minorHAnsi"/>
+                <w:sz w:val="28"/>
+                <w:szCs w:val="28"/>
+              </w:rPr>
+              <w:lastRenderedPageBreak/>
+              <w:t>email ou image de profil</w:t>
             </w:r>
           </w:p>
         </w:tc>
@@ -11978,6 +12433,7 @@
                 <w:sz w:val="28"/>
                 <w:szCs w:val="28"/>
               </w:rPr>
+              <w:lastRenderedPageBreak/>
               <w:t>DELETE</w:t>
             </w:r>
           </w:p>
@@ -12174,7 +12630,6 @@
                 <w:sz w:val="28"/>
                 <w:szCs w:val="28"/>
               </w:rPr>
-              <w:lastRenderedPageBreak/>
               <w:t>GET</w:t>
             </w:r>
           </w:p>
@@ -12777,6 +13232,7 @@
                 <w:sz w:val="28"/>
                 <w:szCs w:val="28"/>
               </w:rPr>
+              <w:lastRenderedPageBreak/>
               <w:t>GET</w:t>
             </w:r>
           </w:p>
@@ -13127,7 +13583,6 @@
                 <w:sz w:val="28"/>
                 <w:szCs w:val="28"/>
               </w:rPr>
-              <w:lastRenderedPageBreak/>
               <w:t>GET</w:t>
             </w:r>
           </w:p>
@@ -13561,7 +14016,17 @@
                 <w:szCs w:val="28"/>
                 <w:lang w:val="en-US"/>
               </w:rPr>
-              <w:t xml:space="preserve">, distance, duration, path, </w:t>
+              <w:t xml:space="preserve">, distance, </w:t>
+            </w:r>
+            <w:r>
+              <w:rPr>
+                <w:rFonts w:cstheme="minorHAnsi"/>
+                <w:sz w:val="28"/>
+                <w:szCs w:val="28"/>
+                <w:lang w:val="en-US"/>
+              </w:rPr>
+              <w:lastRenderedPageBreak/>
+              <w:t xml:space="preserve">duration, path, </w:t>
             </w:r>
             <w:proofErr w:type="spellStart"/>
             <w:r>
@@ -13617,7 +14082,17 @@
                 <w:sz w:val="28"/>
                 <w:szCs w:val="28"/>
               </w:rPr>
-              <w:t>Stocke les données de chaque course avec son tracé GPS</w:t>
+              <w:lastRenderedPageBreak/>
+              <w:t xml:space="preserve">Stocke les données de </w:t>
+            </w:r>
+            <w:r>
+              <w:rPr>
+                <w:rFonts w:cstheme="minorHAnsi"/>
+                <w:sz w:val="28"/>
+                <w:szCs w:val="28"/>
+              </w:rPr>
+              <w:lastRenderedPageBreak/>
+              <w:t>chaque course avec son tracé GPS</w:t>
             </w:r>
           </w:p>
         </w:tc>
@@ -13648,6 +14123,7 @@
                 <w:sz w:val="28"/>
                 <w:szCs w:val="28"/>
               </w:rPr>
+              <w:lastRenderedPageBreak/>
               <w:t>interactions_likes</w:t>
             </w:r>
             <w:proofErr w:type="spellEnd"/>
@@ -13897,7 +14373,6 @@
                 <w:sz w:val="28"/>
                 <w:szCs w:val="28"/>
               </w:rPr>
-              <w:lastRenderedPageBreak/>
               <w:t>goals</w:t>
             </w:r>
           </w:p>
@@ -14348,6 +14823,7 @@
           <w:sz w:val="28"/>
           <w:szCs w:val="28"/>
         </w:rPr>
+        <w:lastRenderedPageBreak/>
         <w:t>Optimisations techniques :</w:t>
       </w:r>
     </w:p>
@@ -14514,7 +14990,6 @@
           <w:sz w:val="36"/>
           <w:szCs w:val="36"/>
         </w:rPr>
-        <w:lastRenderedPageBreak/>
         <w:t>Partie 5 – Interface Admin Web</w:t>
       </w:r>
     </w:p>
@@ -14737,6 +15212,7 @@
           <w:sz w:val="28"/>
           <w:szCs w:val="28"/>
         </w:rPr>
+        <w:lastRenderedPageBreak/>
         <w:t>📊</w:t>
       </w:r>
       <w:r>
@@ -14847,7 +15323,6 @@
           <w:sz w:val="28"/>
           <w:szCs w:val="28"/>
         </w:rPr>
-        <w:lastRenderedPageBreak/>
         <w:t xml:space="preserve">5.2. </w:t>
       </w:r>
       <w:r>
@@ -15274,6 +15749,7 @@
           <w:sz w:val="28"/>
           <w:szCs w:val="28"/>
         </w:rPr>
+        <w:lastRenderedPageBreak/>
         <w:t>Tri et pagination sur la liste (amélioration future possible)</w:t>
       </w:r>
     </w:p>
@@ -15414,7 +15890,6 @@
           <w:sz w:val="28"/>
           <w:szCs w:val="28"/>
         </w:rPr>
-        <w:lastRenderedPageBreak/>
         <w:t>Vue utile pour détecter les dysfonctionnements ou points de friction dans l’app mobile</w:t>
       </w:r>
     </w:p>
@@ -15867,7 +16342,6 @@
                 <w:sz w:val="28"/>
                 <w:szCs w:val="28"/>
               </w:rPr>
-              <w:lastRenderedPageBreak/>
               <w:t>Technologie</w:t>
             </w:r>
           </w:p>
@@ -16549,6 +17023,7 @@
           <w:sz w:val="28"/>
           <w:szCs w:val="28"/>
         </w:rPr>
+        <w:lastRenderedPageBreak/>
         <w:t xml:space="preserve">Le </w:t>
       </w:r>
       <w:proofErr w:type="spellStart"/>
@@ -16624,7 +17099,6 @@
           <w:sz w:val="28"/>
           <w:szCs w:val="28"/>
         </w:rPr>
-        <w:lastRenderedPageBreak/>
         <w:t>💡</w:t>
       </w:r>
       <w:r>
@@ -16877,7 +17351,6 @@
           <w:rFonts w:cstheme="minorHAnsi"/>
           <w:sz w:val="28"/>
           <w:szCs w:val="28"/>
-          <w:lang w:val="en-US"/>
         </w:rPr>
       </w:pPr>
     </w:p>
@@ -17018,6 +17491,7 @@
           <w:sz w:val="28"/>
           <w:szCs w:val="28"/>
         </w:rPr>
+        <w:lastRenderedPageBreak/>
         <w:t>nodemon</w:t>
       </w:r>
       <w:proofErr w:type="spellEnd"/>
@@ -17140,7 +17614,6 @@
           <w:sz w:val="28"/>
           <w:szCs w:val="28"/>
         </w:rPr>
-        <w:lastRenderedPageBreak/>
         <w:t>Connexion à MySQL local</w:t>
       </w:r>
       <w:proofErr w:type="gramEnd"/>
@@ -17457,7 +17930,7 @@
         </w:rPr>
         <w:t xml:space="preserve">Exemple : </w:t>
       </w:r>
-      <w:hyperlink r:id="rId5" w:tgtFrame="_new" w:history="1">
+      <w:hyperlink r:id="rId6" w:tgtFrame="_new" w:history="1">
         <w:r>
           <w:rPr>
             <w:rStyle w:val="Lienhypertexte"/>
@@ -17784,6 +18257,7 @@
           <w:sz w:val="28"/>
           <w:szCs w:val="28"/>
         </w:rPr>
+        <w:lastRenderedPageBreak/>
         <w:t>Authentification forte et backup régulier</w:t>
       </w:r>
     </w:p>
@@ -17872,7 +18346,6 @@
           <w:sz w:val="28"/>
           <w:szCs w:val="28"/>
         </w:rPr>
-        <w:lastRenderedPageBreak/>
         <w:t xml:space="preserve">L’app mobile est développée avec Expo, ce qui simplifie les phases de </w:t>
       </w:r>
       <w:proofErr w:type="spellStart"/>
@@ -18520,6 +18993,7 @@
           <w:sz w:val="28"/>
           <w:szCs w:val="28"/>
         </w:rPr>
+        <w:lastRenderedPageBreak/>
         <w:t>Configuration avancée</w:t>
       </w:r>
     </w:p>
@@ -18632,7 +19106,6 @@
           <w:sz w:val="28"/>
           <w:szCs w:val="28"/>
         </w:rPr>
-        <w:lastRenderedPageBreak/>
         <w:t xml:space="preserve">Gestion des thèmes via </w:t>
       </w:r>
       <w:proofErr w:type="spellStart"/>
@@ -18873,7 +19346,7 @@
         </w:rPr>
         <w:t xml:space="preserve">Serveur local accessible sur </w:t>
       </w:r>
-      <w:hyperlink r:id="rId6" w:tgtFrame="_new" w:history="1">
+      <w:hyperlink r:id="rId7" w:tgtFrame="_new" w:history="1">
         <w:r>
           <w:rPr>
             <w:rStyle w:val="Lienhypertexte"/>
@@ -19242,6 +19715,7 @@
           <w:sz w:val="28"/>
           <w:szCs w:val="28"/>
         </w:rPr>
+        <w:lastRenderedPageBreak/>
         <w:t>Netlify</w:t>
       </w:r>
       <w:proofErr w:type="spellEnd"/>
@@ -19366,7 +19840,6 @@
           <w:sz w:val="28"/>
           <w:szCs w:val="28"/>
         </w:rPr>
-        <w:lastRenderedPageBreak/>
         <w:t>Sous-domaine : admin.runynov.fr (via CNAME)</w:t>
       </w:r>
     </w:p>
@@ -20121,6 +20594,7 @@
           <w:sz w:val="28"/>
           <w:szCs w:val="28"/>
         </w:rPr>
+        <w:lastRenderedPageBreak/>
         <w:t xml:space="preserve">Le développement de </w:t>
       </w:r>
       <w:proofErr w:type="spellStart"/>
@@ -20169,7 +20643,6 @@
           <w:sz w:val="28"/>
           <w:szCs w:val="28"/>
         </w:rPr>
-        <w:lastRenderedPageBreak/>
         <w:t>📍</w:t>
       </w:r>
       <w:r>
@@ -20468,6 +20941,7 @@
           <w:sz w:val="28"/>
           <w:szCs w:val="28"/>
         </w:rPr>
+        <w:lastRenderedPageBreak/>
         <w:t>🧩</w:t>
       </w:r>
       <w:r>
@@ -20587,7 +21061,6 @@
           <w:sz w:val="28"/>
           <w:szCs w:val="28"/>
         </w:rPr>
-        <w:lastRenderedPageBreak/>
         <w:t>📤</w:t>
       </w:r>
       <w:r>
@@ -20973,6 +21446,7 @@
           <w:sz w:val="28"/>
           <w:szCs w:val="28"/>
         </w:rPr>
+        <w:lastRenderedPageBreak/>
         <w:t>🗺️</w:t>
       </w:r>
       <w:r>
@@ -21002,7 +21476,6 @@
           <w:sz w:val="28"/>
           <w:szCs w:val="28"/>
         </w:rPr>
-        <w:lastRenderedPageBreak/>
         <w:t>🌐</w:t>
       </w:r>
       <w:r>
@@ -21493,6 +21966,7 @@
           <w:sz w:val="28"/>
           <w:szCs w:val="28"/>
         </w:rPr>
+        <w:lastRenderedPageBreak/>
         <w:t>👥</w:t>
       </w:r>
       <w:r>
@@ -21564,7 +22038,6 @@
           <w:sz w:val="28"/>
           <w:szCs w:val="28"/>
         </w:rPr>
-        <w:lastRenderedPageBreak/>
         <w:t>Fil d’actualité des dernières courses</w:t>
       </w:r>
     </w:p>
@@ -21985,7 +22458,104 @@
           <w:sz w:val="28"/>
           <w:szCs w:val="28"/>
         </w:rPr>
-        <w:t xml:space="preserve"> constitue déjà une solution mobile solide pour le suivi et la motivation des coureurs. Son architecture est stable, ses fonctionnalités bien pensées et son évolutivité est assurée. Les bases posées ouvrent la voie à une version encore plus riche, communautaire et performante. </w:t>
+        <w:t xml:space="preserve"> représente une solution mobile moderne, complète et robuste pour l’accompagnement des coureurs, que ce soit dans leur suivi d’activité physique, leur motivation quotidienne ou leur engagement communautaire. Grâce à une architecture modulaire et bien structurée (</w:t>
+      </w:r>
+      <w:proofErr w:type="spellStart"/>
+      <w:r>
+        <w:rPr>
+          <w:rFonts w:cstheme="minorHAnsi"/>
+          <w:sz w:val="28"/>
+          <w:szCs w:val="28"/>
+        </w:rPr>
+        <w:t>React</w:t>
+      </w:r>
+      <w:proofErr w:type="spellEnd"/>
+      <w:r>
+        <w:rPr>
+          <w:rFonts w:cstheme="minorHAnsi"/>
+          <w:sz w:val="28"/>
+          <w:szCs w:val="28"/>
+        </w:rPr>
+        <w:t xml:space="preserve"> Native côté mobile, Node.js côté serveur, MySQL pour la persistance des données et une interface web dédiée aux administrateurs), le projet a su allier performances techniques et expérience utilisateur.</w:t>
+      </w:r>
+    </w:p>
+    <w:p>
+      <w:pPr>
+        <w:rPr>
+          <w:rFonts w:cstheme="minorHAnsi"/>
+          <w:sz w:val="28"/>
+          <w:szCs w:val="28"/>
+        </w:rPr>
+      </w:pPr>
+      <w:r>
+        <w:rPr>
+          <w:rFonts w:cstheme="minorHAnsi"/>
+          <w:sz w:val="28"/>
+          <w:szCs w:val="28"/>
+        </w:rPr>
+        <w:lastRenderedPageBreak/>
+        <w:t>Toutes les fonctionnalités implémentées — du suivi GPS en temps réel au mode défi, en passant par la gestion des objectifs quotidiens et les interactions sociales (likes, commentaires, partage) — témoignent d’un souci du détail et d’une volonté de créer un écosystème sportif complet, agréable et motivant.</w:t>
+      </w:r>
+    </w:p>
+    <w:p>
+      <w:pPr>
+        <w:rPr>
+          <w:rFonts w:cstheme="minorHAnsi"/>
+          <w:sz w:val="28"/>
+          <w:szCs w:val="28"/>
+        </w:rPr>
+      </w:pPr>
+      <w:r>
+        <w:rPr>
+          <w:rFonts w:cstheme="minorHAnsi"/>
+          <w:sz w:val="28"/>
+          <w:szCs w:val="28"/>
+        </w:rPr>
+        <w:t>L’interface administrateur permet de superviser l’ensemble de la plateforme avec clarté et simplicité, assurant un bon équilibre entre liberté utilisateur et modération.</w:t>
+      </w:r>
+    </w:p>
+    <w:p>
+      <w:pPr>
+        <w:rPr>
+          <w:rFonts w:cstheme="minorHAnsi"/>
+          <w:sz w:val="28"/>
+          <w:szCs w:val="28"/>
+        </w:rPr>
+      </w:pPr>
+      <w:r>
+        <w:rPr>
+          <w:rFonts w:cstheme="minorHAnsi"/>
+          <w:sz w:val="28"/>
+          <w:szCs w:val="28"/>
+        </w:rPr>
+        <w:t>Les fondations posées sont solides, et l’ensemble du projet est prêt à évoluer vers une V2 plus ambitieuse : support multilingue, notifications push, gamification, ouverture vers d’autres types d’activités, ou encore publication sur les stores mobiles.</w:t>
+      </w:r>
+    </w:p>
+    <w:p>
+      <w:pPr>
+        <w:rPr>
+          <w:rFonts w:cstheme="minorHAnsi"/>
+          <w:sz w:val="28"/>
+          <w:szCs w:val="28"/>
+        </w:rPr>
+      </w:pPr>
+      <w:proofErr w:type="spellStart"/>
+      <w:r>
+        <w:rPr>
+          <w:rFonts w:cstheme="minorHAnsi"/>
+          <w:sz w:val="28"/>
+          <w:szCs w:val="28"/>
+        </w:rPr>
+        <w:t>RunYnov</w:t>
+      </w:r>
+      <w:proofErr w:type="spellEnd"/>
+      <w:r>
+        <w:rPr>
+          <w:rFonts w:cstheme="minorHAnsi"/>
+          <w:sz w:val="28"/>
+          <w:szCs w:val="28"/>
+        </w:rPr>
+        <w:t xml:space="preserve"> n’est pas simplement une application de suivi de course : c’est un outil intelligent et communautaire, pensé pour accompagner durablement les utilisateurs dans leur pratique du running.</w:t>
       </w:r>
     </w:p>
     <w:p>
@@ -34504,7 +35074,7 @@
     <w:lsdException w:name="index 9" w:semiHidden="1" w:unhideWhenUsed="1"/>
     <w:lsdException w:name="toc 1" w:semiHidden="1" w:uiPriority="39" w:unhideWhenUsed="1"/>
     <w:lsdException w:name="toc 2" w:semiHidden="1" w:uiPriority="39" w:unhideWhenUsed="1"/>
-    <w:lsdException w:name="toc 3" w:semiHidden="1" w:uiPriority="39" w:unhideWhenUsed="1"/>
+    <w:lsdException w:name="toc 3" w:semiHidden="1" w:uiPriority="0" w:unhideWhenUsed="1"/>
     <w:lsdException w:name="toc 4" w:semiHidden="1" w:uiPriority="39" w:unhideWhenUsed="1"/>
     <w:lsdException w:name="toc 5" w:semiHidden="1" w:uiPriority="39" w:unhideWhenUsed="1"/>
     <w:lsdException w:name="toc 6" w:semiHidden="1" w:uiPriority="39" w:unhideWhenUsed="1"/>
@@ -35402,6 +35972,63 @@
       <w:shd w:val="clear" w:color="auto" w:fill="E1DFDD"/>
     </w:rPr>
   </w:style>
+  <w:style w:type="paragraph" w:styleId="En-ttedetabledesmatires">
+    <w:name w:val="TOC Heading"/>
+    <w:basedOn w:val="Titre1"/>
+    <w:next w:val="Normal"/>
+    <w:uiPriority w:val="39"/>
+    <w:qFormat/>
+    <w:rsid w:val="007540BC"/>
+    <w:pPr>
+      <w:autoSpaceDN w:val="0"/>
+      <w:spacing w:before="240" w:after="0" w:line="251" w:lineRule="auto"/>
+    </w:pPr>
+    <w:rPr>
+      <w:rFonts w:ascii="Aptos Display" w:eastAsia="Times New Roman" w:hAnsi="Aptos Display" w:cs="Times New Roman"/>
+      <w:color w:val="0F4761"/>
+      <w:kern w:val="0"/>
+      <w:sz w:val="32"/>
+      <w:szCs w:val="32"/>
+      <w:lang w:eastAsia="fr-FR"/>
+      <w14:ligatures w14:val="none"/>
+    </w:rPr>
+  </w:style>
+  <w:style w:type="paragraph" w:styleId="TM1">
+    <w:name w:val="toc 1"/>
+    <w:basedOn w:val="Normal"/>
+    <w:next w:val="Normal"/>
+    <w:autoRedefine/>
+    <w:uiPriority w:val="39"/>
+    <w:rsid w:val="007540BC"/>
+    <w:pPr>
+      <w:autoSpaceDN w:val="0"/>
+      <w:spacing w:after="100" w:line="251" w:lineRule="auto"/>
+    </w:pPr>
+    <w:rPr>
+      <w:rFonts w:ascii="Aptos" w:eastAsia="Times New Roman" w:hAnsi="Aptos" w:cs="Times New Roman"/>
+      <w:kern w:val="0"/>
+      <w:lang w:eastAsia="fr-FR"/>
+      <w14:ligatures w14:val="none"/>
+    </w:rPr>
+  </w:style>
+  <w:style w:type="paragraph" w:styleId="TM3">
+    <w:name w:val="toc 3"/>
+    <w:basedOn w:val="Normal"/>
+    <w:next w:val="Normal"/>
+    <w:autoRedefine/>
+    <w:rsid w:val="007540BC"/>
+    <w:pPr>
+      <w:autoSpaceDN w:val="0"/>
+      <w:spacing w:after="100" w:line="251" w:lineRule="auto"/>
+      <w:ind w:left="440"/>
+    </w:pPr>
+    <w:rPr>
+      <w:rFonts w:ascii="Aptos" w:eastAsia="Times New Roman" w:hAnsi="Aptos" w:cs="Times New Roman"/>
+      <w:kern w:val="0"/>
+      <w:lang w:eastAsia="fr-FR"/>
+      <w14:ligatures w14:val="none"/>
+    </w:rPr>
+  </w:style>
 </w:styles>
 </file>
 
@@ -35698,4 +36325,16 @@
     </a:ext>
   </a:extLst>
 </a:theme>
+</file>
+
+<file path=customXml/item1.xml><?xml version="1.0" encoding="utf-8"?>
+<b:Sources xmlns:b="http://schemas.openxmlformats.org/officeDocument/2006/bibliography" xmlns="http://schemas.openxmlformats.org/officeDocument/2006/bibliography" SelectedStyle="\APASixthEditionOfficeOnline.xsl" StyleName="APA" Version="6"/>
+</file>
+
+<file path=customXml/itemProps1.xml><?xml version="1.0" encoding="utf-8"?>
+<ds:datastoreItem xmlns:ds="http://schemas.openxmlformats.org/officeDocument/2006/customXml" ds:itemID="{7C5C01DE-A42C-44D1-868E-50FBECEEB5D2}">
+  <ds:schemaRefs>
+    <ds:schemaRef ds:uri="http://schemas.openxmlformats.org/officeDocument/2006/bibliography"/>
+  </ds:schemaRefs>
+</ds:datastoreItem>
 </file>
</xml_diff>